<commit_message>
Started work on reading database
</commit_message>
<xml_diff>
--- a/Files/Dispinary backlog.docx
+++ b/Files/Dispinary backlog.docx
@@ -47,7 +47,7 @@
       <w:tr>
         <w:tc>
           <w:tcPr>
-            <w:tcW w:w="2279" w:type="dxa"/>
+            <w:tcW w:w="2280" w:type="dxa"/>
             <w:shd w:val="clear" w:color="auto" w:fill="auto"/>
             <w:tcMar>
               <w:top w:w="100" w:type="dxa"/>
@@ -161,6 +161,34 @@
       <w:tr>
         <w:tc>
           <w:tcPr>
+            <w:tcW w:w="2280" w:type="dxa"/>
+            <w:shd w:val="clear" w:color="auto" w:fill="auto"/>
+            <w:tcMar>
+              <w:top w:w="100" w:type="dxa"/>
+              <w:left w:w="100" w:type="dxa"/>
+              <w:bottom w:w="100" w:type="dxa"/>
+              <w:right w:w="100" w:type="dxa"/>
+            </w:tcMar>
+          </w:tcPr>
+          <w:p>
+            <w:pPr>
+              <w:widowControl w:val="0"/>
+              <w:pBdr>
+                <w:top w:val="nil"/>
+                <w:left w:val="nil"/>
+                <w:bottom w:val="nil"/>
+                <w:right w:val="nil"/>
+                <w:between w:val="nil"/>
+              </w:pBdr>
+              <w:spacing w:line="240" w:lineRule="auto"/>
+            </w:pPr>
+            <w:r>
+              <w:t>everyone</w:t>
+            </w:r>
+          </w:p>
+        </w:tc>
+        <w:tc>
+          <w:tcPr>
             <w:tcW w:w="2279" w:type="dxa"/>
             <w:shd w:val="clear" w:color="auto" w:fill="auto"/>
             <w:tcMar>
@@ -181,49 +209,9 @@
                 <w:between w:val="nil"/>
               </w:pBdr>
               <w:spacing w:line="240" w:lineRule="auto"/>
-              <w:rPr>
-                <w:lang w:val="en-GB"/>
-              </w:rPr>
-            </w:pPr>
-            <w:r>
-              <w:rPr>
-                <w:lang w:val="en-GB"/>
-              </w:rPr>
-              <w:t>Coders</w:t>
-            </w:r>
-          </w:p>
-        </w:tc>
-        <w:tc>
-          <w:tcPr>
-            <w:tcW w:w="2279" w:type="dxa"/>
-            <w:shd w:val="clear" w:color="auto" w:fill="auto"/>
-            <w:tcMar>
-              <w:top w:w="100" w:type="dxa"/>
-              <w:left w:w="100" w:type="dxa"/>
-              <w:bottom w:w="100" w:type="dxa"/>
-              <w:right w:w="100" w:type="dxa"/>
-            </w:tcMar>
-          </w:tcPr>
-          <w:p>
-            <w:pPr>
-              <w:widowControl w:val="0"/>
-              <w:pBdr>
-                <w:top w:val="nil"/>
-                <w:left w:val="nil"/>
-                <w:bottom w:val="nil"/>
-                <w:right w:val="nil"/>
-                <w:between w:val="nil"/>
-              </w:pBdr>
-              <w:spacing w:line="240" w:lineRule="auto"/>
-              <w:rPr>
-                <w:lang w:val="en-GB"/>
-              </w:rPr>
-            </w:pPr>
-            <w:r>
-              <w:rPr>
-                <w:lang w:val="en-GB"/>
-              </w:rPr>
-              <w:t>SQL error</w:t>
+            </w:pPr>
+            <w:r>
+              <w:t>SQL integration</w:t>
             </w:r>
           </w:p>
         </w:tc>
@@ -249,52 +237,10 @@
                 <w:between w:val="nil"/>
               </w:pBdr>
               <w:spacing w:line="240" w:lineRule="auto"/>
-              <w:rPr>
-                <w:lang w:val="en-GB"/>
-              </w:rPr>
-            </w:pPr>
-            <w:r>
-              <w:rPr>
-                <w:lang w:val="en-GB"/>
-              </w:rPr>
-              <w:t xml:space="preserve">Line 26 </w:t>
-            </w:r>
-            <w:r>
-              <w:rPr>
-                <w:lang w:val="en-GB"/>
-              </w:rPr>
-              <w:t>sqlite3.OperationalError: near "TEXT": syntax error</w:t>
-            </w:r>
-            <w:r>
-              <w:rPr>
-                <w:lang w:val="en-GB"/>
-              </w:rPr>
-              <w:t xml:space="preserve"> </w:t>
-            </w:r>
-          </w:p>
-          <w:p>
-            <w:pPr>
-              <w:widowControl w:val="0"/>
-              <w:pBdr>
-                <w:top w:val="nil"/>
-                <w:left w:val="nil"/>
-                <w:bottom w:val="nil"/>
-                <w:right w:val="nil"/>
-                <w:between w:val="nil"/>
-              </w:pBdr>
-              <w:spacing w:line="240" w:lineRule="auto"/>
-              <w:rPr>
-                <w:lang w:val="en-GB"/>
-              </w:rPr>
-            </w:pPr>
-            <w:r>
-              <w:rPr>
-                <w:lang w:val="en-GB"/>
-              </w:rPr>
-              <w:t>Need to get fixed</w:t>
-            </w:r>
-            <w:bookmarkStart w:id="0" w:name="_GoBack"/>
-            <w:bookmarkEnd w:id="0"/>
+            </w:pPr>
+            <w:r>
+              <w:t>Get data from the SQL file showing in the GUI</w:t>
+            </w:r>
           </w:p>
         </w:tc>
         <w:tc>
@@ -326,6 +272,34 @@
       <w:tr>
         <w:tc>
           <w:tcPr>
+            <w:tcW w:w="2280" w:type="dxa"/>
+            <w:shd w:val="clear" w:color="auto" w:fill="auto"/>
+            <w:tcMar>
+              <w:top w:w="100" w:type="dxa"/>
+              <w:left w:w="100" w:type="dxa"/>
+              <w:bottom w:w="100" w:type="dxa"/>
+              <w:right w:w="100" w:type="dxa"/>
+            </w:tcMar>
+          </w:tcPr>
+          <w:p>
+            <w:pPr>
+              <w:widowControl w:val="0"/>
+              <w:pBdr>
+                <w:top w:val="nil"/>
+                <w:left w:val="nil"/>
+                <w:bottom w:val="nil"/>
+                <w:right w:val="nil"/>
+                <w:between w:val="nil"/>
+              </w:pBdr>
+              <w:spacing w:line="240" w:lineRule="auto"/>
+            </w:pPr>
+            <w:r>
+              <w:t>everyone</w:t>
+            </w:r>
+          </w:p>
+        </w:tc>
+        <w:tc>
+          <w:tcPr>
             <w:tcW w:w="2279" w:type="dxa"/>
             <w:shd w:val="clear" w:color="auto" w:fill="auto"/>
             <w:tcMar>
@@ -348,35 +322,7 @@
               <w:spacing w:line="240" w:lineRule="auto"/>
             </w:pPr>
             <w:r>
-              <w:t>everyone</w:t>
-            </w:r>
-          </w:p>
-        </w:tc>
-        <w:tc>
-          <w:tcPr>
-            <w:tcW w:w="2279" w:type="dxa"/>
-            <w:shd w:val="clear" w:color="auto" w:fill="auto"/>
-            <w:tcMar>
-              <w:top w:w="100" w:type="dxa"/>
-              <w:left w:w="100" w:type="dxa"/>
-              <w:bottom w:w="100" w:type="dxa"/>
-              <w:right w:w="100" w:type="dxa"/>
-            </w:tcMar>
-          </w:tcPr>
-          <w:p>
-            <w:pPr>
-              <w:widowControl w:val="0"/>
-              <w:pBdr>
-                <w:top w:val="nil"/>
-                <w:left w:val="nil"/>
-                <w:bottom w:val="nil"/>
-                <w:right w:val="nil"/>
-                <w:between w:val="nil"/>
-              </w:pBdr>
-              <w:spacing w:line="240" w:lineRule="auto"/>
-            </w:pPr>
-            <w:r>
-              <w:t>SQL integration</w:t>
+              <w:t>SQL tables</w:t>
             </w:r>
           </w:p>
         </w:tc>
@@ -404,7 +350,7 @@
               <w:spacing w:line="240" w:lineRule="auto"/>
             </w:pPr>
             <w:r>
-              <w:t>Get the program to loade in the SQL file</w:t>
+              <w:t>Get the finished SQL files from the sql team</w:t>
             </w:r>
           </w:p>
         </w:tc>
@@ -437,6 +383,34 @@
       <w:tr>
         <w:tc>
           <w:tcPr>
+            <w:tcW w:w="2280" w:type="dxa"/>
+            <w:shd w:val="clear" w:color="auto" w:fill="auto"/>
+            <w:tcMar>
+              <w:top w:w="100" w:type="dxa"/>
+              <w:left w:w="100" w:type="dxa"/>
+              <w:bottom w:w="100" w:type="dxa"/>
+              <w:right w:w="100" w:type="dxa"/>
+            </w:tcMar>
+          </w:tcPr>
+          <w:p>
+            <w:pPr>
+              <w:widowControl w:val="0"/>
+              <w:pBdr>
+                <w:top w:val="nil"/>
+                <w:left w:val="nil"/>
+                <w:bottom w:val="nil"/>
+                <w:right w:val="nil"/>
+                <w:between w:val="nil"/>
+              </w:pBdr>
+              <w:spacing w:line="240" w:lineRule="auto"/>
+            </w:pPr>
+            <w:r>
+              <w:t>everyone</w:t>
+            </w:r>
+          </w:p>
+        </w:tc>
+        <w:tc>
+          <w:tcPr>
             <w:tcW w:w="2279" w:type="dxa"/>
             <w:shd w:val="clear" w:color="auto" w:fill="auto"/>
             <w:tcMar>
@@ -459,35 +433,7 @@
               <w:spacing w:line="240" w:lineRule="auto"/>
             </w:pPr>
             <w:r>
-              <w:t>everyone</w:t>
-            </w:r>
-          </w:p>
-        </w:tc>
-        <w:tc>
-          <w:tcPr>
-            <w:tcW w:w="2279" w:type="dxa"/>
-            <w:shd w:val="clear" w:color="auto" w:fill="auto"/>
-            <w:tcMar>
-              <w:top w:w="100" w:type="dxa"/>
-              <w:left w:w="100" w:type="dxa"/>
-              <w:bottom w:w="100" w:type="dxa"/>
-              <w:right w:w="100" w:type="dxa"/>
-            </w:tcMar>
-          </w:tcPr>
-          <w:p>
-            <w:pPr>
-              <w:widowControl w:val="0"/>
-              <w:pBdr>
-                <w:top w:val="nil"/>
-                <w:left w:val="nil"/>
-                <w:bottom w:val="nil"/>
-                <w:right w:val="nil"/>
-                <w:between w:val="nil"/>
-              </w:pBdr>
-              <w:spacing w:line="240" w:lineRule="auto"/>
-            </w:pPr>
-            <w:r>
-              <w:t>SQL integration</w:t>
+              <w:t>SQL GUI</w:t>
             </w:r>
           </w:p>
         </w:tc>
@@ -515,7 +461,7 @@
               <w:spacing w:line="240" w:lineRule="auto"/>
             </w:pPr>
             <w:r>
-              <w:t>Get data from the SQL file showing in the GUI</w:t>
+              <w:t>Get the program to load in and display the SQL information</w:t>
             </w:r>
           </w:p>
         </w:tc>
@@ -548,340 +494,7 @@
       <w:tr>
         <w:tc>
           <w:tcPr>
-            <w:tcW w:w="2279" w:type="dxa"/>
-            <w:shd w:val="clear" w:color="auto" w:fill="auto"/>
-            <w:tcMar>
-              <w:top w:w="100" w:type="dxa"/>
-              <w:left w:w="100" w:type="dxa"/>
-              <w:bottom w:w="100" w:type="dxa"/>
-              <w:right w:w="100" w:type="dxa"/>
-            </w:tcMar>
-          </w:tcPr>
-          <w:p>
-            <w:pPr>
-              <w:widowControl w:val="0"/>
-              <w:pBdr>
-                <w:top w:val="nil"/>
-                <w:left w:val="nil"/>
-                <w:bottom w:val="nil"/>
-                <w:right w:val="nil"/>
-                <w:between w:val="nil"/>
-              </w:pBdr>
-              <w:spacing w:line="240" w:lineRule="auto"/>
-            </w:pPr>
-            <w:r>
-              <w:t>everyone</w:t>
-            </w:r>
-          </w:p>
-        </w:tc>
-        <w:tc>
-          <w:tcPr>
-            <w:tcW w:w="2279" w:type="dxa"/>
-            <w:shd w:val="clear" w:color="auto" w:fill="auto"/>
-            <w:tcMar>
-              <w:top w:w="100" w:type="dxa"/>
-              <w:left w:w="100" w:type="dxa"/>
-              <w:bottom w:w="100" w:type="dxa"/>
-              <w:right w:w="100" w:type="dxa"/>
-            </w:tcMar>
-          </w:tcPr>
-          <w:p>
-            <w:pPr>
-              <w:widowControl w:val="0"/>
-              <w:pBdr>
-                <w:top w:val="nil"/>
-                <w:left w:val="nil"/>
-                <w:bottom w:val="nil"/>
-                <w:right w:val="nil"/>
-                <w:between w:val="nil"/>
-              </w:pBdr>
-              <w:spacing w:line="240" w:lineRule="auto"/>
-            </w:pPr>
-            <w:r>
-              <w:t>SQL tables</w:t>
-            </w:r>
-          </w:p>
-        </w:tc>
-        <w:tc>
-          <w:tcPr>
-            <w:tcW w:w="3525" w:type="dxa"/>
-            <w:shd w:val="clear" w:color="auto" w:fill="auto"/>
-            <w:tcMar>
-              <w:top w:w="100" w:type="dxa"/>
-              <w:left w:w="100" w:type="dxa"/>
-              <w:bottom w:w="100" w:type="dxa"/>
-              <w:right w:w="100" w:type="dxa"/>
-            </w:tcMar>
-          </w:tcPr>
-          <w:p>
-            <w:pPr>
-              <w:widowControl w:val="0"/>
-              <w:pBdr>
-                <w:top w:val="nil"/>
-                <w:left w:val="nil"/>
-                <w:bottom w:val="nil"/>
-                <w:right w:val="nil"/>
-                <w:between w:val="nil"/>
-              </w:pBdr>
-              <w:spacing w:line="240" w:lineRule="auto"/>
-            </w:pPr>
-            <w:r>
-              <w:t>Get the finished SQL files from the sql team</w:t>
-            </w:r>
-          </w:p>
-        </w:tc>
-        <w:tc>
-          <w:tcPr>
-            <w:tcW w:w="945" w:type="dxa"/>
-            <w:shd w:val="clear" w:color="auto" w:fill="auto"/>
-            <w:tcMar>
-              <w:top w:w="100" w:type="dxa"/>
-              <w:left w:w="100" w:type="dxa"/>
-              <w:bottom w:w="100" w:type="dxa"/>
-              <w:right w:w="100" w:type="dxa"/>
-            </w:tcMar>
-          </w:tcPr>
-          <w:p>
-            <w:pPr>
-              <w:widowControl w:val="0"/>
-              <w:pBdr>
-                <w:top w:val="nil"/>
-                <w:left w:val="nil"/>
-                <w:bottom w:val="nil"/>
-                <w:right w:val="nil"/>
-                <w:between w:val="nil"/>
-              </w:pBdr>
-              <w:spacing w:line="240" w:lineRule="auto"/>
-            </w:pPr>
-          </w:p>
-        </w:tc>
-      </w:tr>
-      <w:tr>
-        <w:tc>
-          <w:tcPr>
-            <w:tcW w:w="2279" w:type="dxa"/>
-            <w:shd w:val="clear" w:color="auto" w:fill="auto"/>
-            <w:tcMar>
-              <w:top w:w="100" w:type="dxa"/>
-              <w:left w:w="100" w:type="dxa"/>
-              <w:bottom w:w="100" w:type="dxa"/>
-              <w:right w:w="100" w:type="dxa"/>
-            </w:tcMar>
-          </w:tcPr>
-          <w:p>
-            <w:pPr>
-              <w:widowControl w:val="0"/>
-              <w:pBdr>
-                <w:top w:val="nil"/>
-                <w:left w:val="nil"/>
-                <w:bottom w:val="nil"/>
-                <w:right w:val="nil"/>
-                <w:between w:val="nil"/>
-              </w:pBdr>
-              <w:spacing w:line="240" w:lineRule="auto"/>
-            </w:pPr>
-            <w:r>
-              <w:t>everyone</w:t>
-            </w:r>
-          </w:p>
-        </w:tc>
-        <w:tc>
-          <w:tcPr>
-            <w:tcW w:w="2279" w:type="dxa"/>
-            <w:shd w:val="clear" w:color="auto" w:fill="auto"/>
-            <w:tcMar>
-              <w:top w:w="100" w:type="dxa"/>
-              <w:left w:w="100" w:type="dxa"/>
-              <w:bottom w:w="100" w:type="dxa"/>
-              <w:right w:w="100" w:type="dxa"/>
-            </w:tcMar>
-          </w:tcPr>
-          <w:p>
-            <w:pPr>
-              <w:widowControl w:val="0"/>
-              <w:pBdr>
-                <w:top w:val="nil"/>
-                <w:left w:val="nil"/>
-                <w:bottom w:val="nil"/>
-                <w:right w:val="nil"/>
-                <w:between w:val="nil"/>
-              </w:pBdr>
-              <w:spacing w:line="240" w:lineRule="auto"/>
-            </w:pPr>
-            <w:r>
-              <w:t>SQL GUI</w:t>
-            </w:r>
-          </w:p>
-        </w:tc>
-        <w:tc>
-          <w:tcPr>
-            <w:tcW w:w="3525" w:type="dxa"/>
-            <w:shd w:val="clear" w:color="auto" w:fill="auto"/>
-            <w:tcMar>
-              <w:top w:w="100" w:type="dxa"/>
-              <w:left w:w="100" w:type="dxa"/>
-              <w:bottom w:w="100" w:type="dxa"/>
-              <w:right w:w="100" w:type="dxa"/>
-            </w:tcMar>
-          </w:tcPr>
-          <w:p>
-            <w:pPr>
-              <w:widowControl w:val="0"/>
-              <w:pBdr>
-                <w:top w:val="nil"/>
-                <w:left w:val="nil"/>
-                <w:bottom w:val="nil"/>
-                <w:right w:val="nil"/>
-                <w:between w:val="nil"/>
-              </w:pBdr>
-              <w:spacing w:line="240" w:lineRule="auto"/>
-            </w:pPr>
-            <w:r>
-              <w:t>Get the program to load in and display the SQL information</w:t>
-            </w:r>
-          </w:p>
-        </w:tc>
-        <w:tc>
-          <w:tcPr>
-            <w:tcW w:w="945" w:type="dxa"/>
-            <w:shd w:val="clear" w:color="auto" w:fill="auto"/>
-            <w:tcMar>
-              <w:top w:w="100" w:type="dxa"/>
-              <w:left w:w="100" w:type="dxa"/>
-              <w:bottom w:w="100" w:type="dxa"/>
-              <w:right w:w="100" w:type="dxa"/>
-            </w:tcMar>
-          </w:tcPr>
-          <w:p>
-            <w:pPr>
-              <w:widowControl w:val="0"/>
-              <w:pBdr>
-                <w:top w:val="nil"/>
-                <w:left w:val="nil"/>
-                <w:bottom w:val="nil"/>
-                <w:right w:val="nil"/>
-                <w:between w:val="nil"/>
-              </w:pBdr>
-              <w:spacing w:line="240" w:lineRule="auto"/>
-            </w:pPr>
-          </w:p>
-        </w:tc>
-      </w:tr>
-      <w:tr>
-        <w:tc>
-          <w:tcPr>
-            <w:tcW w:w="2279" w:type="dxa"/>
-            <w:shd w:val="clear" w:color="auto" w:fill="auto"/>
-            <w:tcMar>
-              <w:top w:w="100" w:type="dxa"/>
-              <w:left w:w="100" w:type="dxa"/>
-              <w:bottom w:w="100" w:type="dxa"/>
-              <w:right w:w="100" w:type="dxa"/>
-            </w:tcMar>
-          </w:tcPr>
-          <w:p>
-            <w:pPr>
-              <w:widowControl w:val="0"/>
-              <w:pBdr>
-                <w:top w:val="nil"/>
-                <w:left w:val="nil"/>
-                <w:bottom w:val="nil"/>
-                <w:right w:val="nil"/>
-                <w:between w:val="nil"/>
-              </w:pBdr>
-              <w:spacing w:line="240" w:lineRule="auto"/>
-            </w:pPr>
-            <w:r>
-              <w:t>everyone</w:t>
-            </w:r>
-          </w:p>
-        </w:tc>
-        <w:tc>
-          <w:tcPr>
-            <w:tcW w:w="2279" w:type="dxa"/>
-            <w:shd w:val="clear" w:color="auto" w:fill="auto"/>
-            <w:tcMar>
-              <w:top w:w="100" w:type="dxa"/>
-              <w:left w:w="100" w:type="dxa"/>
-              <w:bottom w:w="100" w:type="dxa"/>
-              <w:right w:w="100" w:type="dxa"/>
-            </w:tcMar>
-          </w:tcPr>
-          <w:p>
-            <w:pPr>
-              <w:widowControl w:val="0"/>
-              <w:pBdr>
-                <w:top w:val="nil"/>
-                <w:left w:val="nil"/>
-                <w:bottom w:val="nil"/>
-                <w:right w:val="nil"/>
-                <w:between w:val="nil"/>
-              </w:pBdr>
-              <w:spacing w:line="240" w:lineRule="auto"/>
-            </w:pPr>
-            <w:r>
-              <w:t>SQL saving</w:t>
-            </w:r>
-          </w:p>
-        </w:tc>
-        <w:tc>
-          <w:tcPr>
-            <w:tcW w:w="3525" w:type="dxa"/>
-            <w:shd w:val="clear" w:color="auto" w:fill="auto"/>
-            <w:tcMar>
-              <w:top w:w="100" w:type="dxa"/>
-              <w:left w:w="100" w:type="dxa"/>
-              <w:bottom w:w="100" w:type="dxa"/>
-              <w:right w:w="100" w:type="dxa"/>
-            </w:tcMar>
-          </w:tcPr>
-          <w:p>
-            <w:pPr>
-              <w:widowControl w:val="0"/>
-              <w:pBdr>
-                <w:top w:val="nil"/>
-                <w:left w:val="nil"/>
-                <w:bottom w:val="nil"/>
-                <w:right w:val="nil"/>
-                <w:between w:val="nil"/>
-              </w:pBdr>
-              <w:spacing w:line="240" w:lineRule="auto"/>
-            </w:pPr>
-            <w:r>
-              <w:t>Get the program to save new rows into the SQL file</w:t>
-            </w:r>
-          </w:p>
-        </w:tc>
-        <w:tc>
-          <w:tcPr>
-            <w:tcW w:w="945" w:type="dxa"/>
-            <w:shd w:val="clear" w:color="auto" w:fill="auto"/>
-            <w:tcMar>
-              <w:top w:w="100" w:type="dxa"/>
-              <w:left w:w="100" w:type="dxa"/>
-              <w:bottom w:w="100" w:type="dxa"/>
-              <w:right w:w="100" w:type="dxa"/>
-            </w:tcMar>
-          </w:tcPr>
-          <w:p>
-            <w:pPr>
-              <w:widowControl w:val="0"/>
-              <w:pBdr>
-                <w:top w:val="nil"/>
-                <w:left w:val="nil"/>
-                <w:bottom w:val="nil"/>
-                <w:right w:val="nil"/>
-                <w:between w:val="nil"/>
-              </w:pBdr>
-              <w:spacing w:line="240" w:lineRule="auto"/>
-            </w:pPr>
-          </w:p>
-        </w:tc>
-      </w:tr>
-      <w:tr>
-        <w:tc>
-          <w:tcPr>
-            <w:tcW w:w="2279" w:type="dxa"/>
+            <w:tcW w:w="2280" w:type="dxa"/>
             <w:shd w:val="clear" w:color="auto" w:fill="auto"/>
             <w:tcMar>
               <w:top w:w="100" w:type="dxa"/>
@@ -973,6 +586,506 @@
         <w:t>Move done down here</w:t>
       </w:r>
     </w:p>
+    <w:p/>
+    <w:tbl>
+      <w:tblPr>
+        <w:tblStyle w:val="a"/>
+        <w:tblW w:w="9029" w:type="dxa"/>
+        <w:tblInd w:w="100" w:type="dxa"/>
+        <w:tblBorders>
+          <w:top w:val="single" w:sz="8" w:space="0" w:color="000000"/>
+          <w:left w:val="single" w:sz="8" w:space="0" w:color="000000"/>
+          <w:bottom w:val="single" w:sz="8" w:space="0" w:color="000000"/>
+          <w:right w:val="single" w:sz="8" w:space="0" w:color="000000"/>
+          <w:insideH w:val="single" w:sz="8" w:space="0" w:color="000000"/>
+          <w:insideV w:val="single" w:sz="8" w:space="0" w:color="000000"/>
+        </w:tblBorders>
+        <w:tblLayout w:type="fixed"/>
+        <w:tblLook w:val="0600" w:firstRow="0" w:lastRow="0" w:firstColumn="0" w:lastColumn="0" w:noHBand="1" w:noVBand="1"/>
+      </w:tblPr>
+      <w:tblGrid>
+        <w:gridCol w:w="2280"/>
+        <w:gridCol w:w="2279"/>
+        <w:gridCol w:w="3525"/>
+        <w:gridCol w:w="945"/>
+      </w:tblGrid>
+      <w:tr>
+        <w:tc>
+          <w:tcPr>
+            <w:tcW w:w="2280" w:type="dxa"/>
+            <w:shd w:val="clear" w:color="auto" w:fill="auto"/>
+            <w:tcMar>
+              <w:top w:w="100" w:type="dxa"/>
+              <w:left w:w="100" w:type="dxa"/>
+              <w:bottom w:w="100" w:type="dxa"/>
+              <w:right w:w="100" w:type="dxa"/>
+            </w:tcMar>
+          </w:tcPr>
+          <w:p>
+            <w:pPr>
+              <w:widowControl w:val="0"/>
+              <w:pBdr>
+                <w:top w:val="nil"/>
+                <w:left w:val="nil"/>
+                <w:bottom w:val="nil"/>
+                <w:right w:val="nil"/>
+                <w:between w:val="nil"/>
+              </w:pBdr>
+              <w:spacing w:line="240" w:lineRule="auto"/>
+            </w:pPr>
+            <w:r>
+              <w:t>everyone</w:t>
+            </w:r>
+          </w:p>
+        </w:tc>
+        <w:tc>
+          <w:tcPr>
+            <w:tcW w:w="2279" w:type="dxa"/>
+            <w:shd w:val="clear" w:color="auto" w:fill="auto"/>
+            <w:tcMar>
+              <w:top w:w="100" w:type="dxa"/>
+              <w:left w:w="100" w:type="dxa"/>
+              <w:bottom w:w="100" w:type="dxa"/>
+              <w:right w:w="100" w:type="dxa"/>
+            </w:tcMar>
+          </w:tcPr>
+          <w:p>
+            <w:pPr>
+              <w:widowControl w:val="0"/>
+              <w:pBdr>
+                <w:top w:val="nil"/>
+                <w:left w:val="nil"/>
+                <w:bottom w:val="nil"/>
+                <w:right w:val="nil"/>
+                <w:between w:val="nil"/>
+              </w:pBdr>
+              <w:spacing w:line="240" w:lineRule="auto"/>
+            </w:pPr>
+            <w:r>
+              <w:t>SQL integration</w:t>
+            </w:r>
+          </w:p>
+        </w:tc>
+        <w:tc>
+          <w:tcPr>
+            <w:tcW w:w="3525" w:type="dxa"/>
+            <w:shd w:val="clear" w:color="auto" w:fill="auto"/>
+            <w:tcMar>
+              <w:top w:w="100" w:type="dxa"/>
+              <w:left w:w="100" w:type="dxa"/>
+              <w:bottom w:w="100" w:type="dxa"/>
+              <w:right w:w="100" w:type="dxa"/>
+            </w:tcMar>
+          </w:tcPr>
+          <w:p>
+            <w:pPr>
+              <w:widowControl w:val="0"/>
+              <w:pBdr>
+                <w:top w:val="nil"/>
+                <w:left w:val="nil"/>
+                <w:bottom w:val="nil"/>
+                <w:right w:val="nil"/>
+                <w:between w:val="nil"/>
+              </w:pBdr>
+              <w:spacing w:line="240" w:lineRule="auto"/>
+            </w:pPr>
+            <w:r>
+              <w:t xml:space="preserve">Get the program to </w:t>
+            </w:r>
+            <w:proofErr w:type="spellStart"/>
+            <w:r>
+              <w:t>loade</w:t>
+            </w:r>
+            <w:proofErr w:type="spellEnd"/>
+            <w:r>
+              <w:t xml:space="preserve"> in the SQL file</w:t>
+            </w:r>
+          </w:p>
+        </w:tc>
+        <w:tc>
+          <w:tcPr>
+            <w:tcW w:w="945" w:type="dxa"/>
+            <w:shd w:val="clear" w:color="auto" w:fill="auto"/>
+            <w:tcMar>
+              <w:top w:w="100" w:type="dxa"/>
+              <w:left w:w="100" w:type="dxa"/>
+              <w:bottom w:w="100" w:type="dxa"/>
+              <w:right w:w="100" w:type="dxa"/>
+            </w:tcMar>
+          </w:tcPr>
+          <w:p>
+            <w:pPr>
+              <w:widowControl w:val="0"/>
+              <w:pBdr>
+                <w:top w:val="nil"/>
+                <w:left w:val="nil"/>
+                <w:bottom w:val="nil"/>
+                <w:right w:val="nil"/>
+                <w:between w:val="nil"/>
+              </w:pBdr>
+              <w:spacing w:line="240" w:lineRule="auto"/>
+            </w:pPr>
+            <w:r>
+              <w:t>18/12/18</w:t>
+            </w:r>
+          </w:p>
+        </w:tc>
+      </w:tr>
+      <w:tr>
+        <w:tc>
+          <w:tcPr>
+            <w:tcW w:w="2280" w:type="dxa"/>
+            <w:shd w:val="clear" w:color="auto" w:fill="auto"/>
+            <w:tcMar>
+              <w:top w:w="100" w:type="dxa"/>
+              <w:left w:w="100" w:type="dxa"/>
+              <w:bottom w:w="100" w:type="dxa"/>
+              <w:right w:w="100" w:type="dxa"/>
+            </w:tcMar>
+          </w:tcPr>
+          <w:p>
+            <w:pPr>
+              <w:widowControl w:val="0"/>
+              <w:pBdr>
+                <w:top w:val="nil"/>
+                <w:left w:val="nil"/>
+                <w:bottom w:val="nil"/>
+                <w:right w:val="nil"/>
+                <w:between w:val="nil"/>
+              </w:pBdr>
+              <w:spacing w:line="240" w:lineRule="auto"/>
+            </w:pPr>
+            <w:bookmarkStart w:id="0" w:name="_GoBack"/>
+            <w:bookmarkEnd w:id="0"/>
+            <w:r>
+              <w:t>Coders</w:t>
+            </w:r>
+          </w:p>
+        </w:tc>
+        <w:tc>
+          <w:tcPr>
+            <w:tcW w:w="2279" w:type="dxa"/>
+            <w:shd w:val="clear" w:color="auto" w:fill="auto"/>
+            <w:tcMar>
+              <w:top w:w="100" w:type="dxa"/>
+              <w:left w:w="100" w:type="dxa"/>
+              <w:bottom w:w="100" w:type="dxa"/>
+              <w:right w:w="100" w:type="dxa"/>
+            </w:tcMar>
+          </w:tcPr>
+          <w:p>
+            <w:pPr>
+              <w:widowControl w:val="0"/>
+              <w:pBdr>
+                <w:top w:val="nil"/>
+                <w:left w:val="nil"/>
+                <w:bottom w:val="nil"/>
+                <w:right w:val="nil"/>
+                <w:between w:val="nil"/>
+              </w:pBdr>
+              <w:spacing w:line="240" w:lineRule="auto"/>
+            </w:pPr>
+            <w:r>
+              <w:t>SQL error</w:t>
+            </w:r>
+          </w:p>
+        </w:tc>
+        <w:tc>
+          <w:tcPr>
+            <w:tcW w:w="3525" w:type="dxa"/>
+            <w:shd w:val="clear" w:color="auto" w:fill="auto"/>
+            <w:tcMar>
+              <w:top w:w="100" w:type="dxa"/>
+              <w:left w:w="100" w:type="dxa"/>
+              <w:bottom w:w="100" w:type="dxa"/>
+              <w:right w:w="100" w:type="dxa"/>
+            </w:tcMar>
+          </w:tcPr>
+          <w:p>
+            <w:pPr>
+              <w:widowControl w:val="0"/>
+              <w:pBdr>
+                <w:top w:val="nil"/>
+                <w:left w:val="nil"/>
+                <w:bottom w:val="nil"/>
+                <w:right w:val="nil"/>
+                <w:between w:val="nil"/>
+              </w:pBdr>
+              <w:spacing w:line="240" w:lineRule="auto"/>
+            </w:pPr>
+            <w:r>
+              <w:t xml:space="preserve">Line 26 </w:t>
+            </w:r>
+            <w:r>
+              <w:t>sqlite3.OperationalError: near "TEXT": syntax error</w:t>
+            </w:r>
+            <w:r>
+              <w:t xml:space="preserve"> </w:t>
+            </w:r>
+          </w:p>
+          <w:p>
+            <w:pPr>
+              <w:widowControl w:val="0"/>
+              <w:pBdr>
+                <w:top w:val="nil"/>
+                <w:left w:val="nil"/>
+                <w:bottom w:val="nil"/>
+                <w:right w:val="nil"/>
+                <w:between w:val="nil"/>
+              </w:pBdr>
+              <w:spacing w:line="240" w:lineRule="auto"/>
+            </w:pPr>
+            <w:r>
+              <w:t>Need to get fixed</w:t>
+            </w:r>
+          </w:p>
+        </w:tc>
+        <w:tc>
+          <w:tcPr>
+            <w:tcW w:w="945" w:type="dxa"/>
+            <w:shd w:val="clear" w:color="auto" w:fill="auto"/>
+            <w:tcMar>
+              <w:top w:w="100" w:type="dxa"/>
+              <w:left w:w="100" w:type="dxa"/>
+              <w:bottom w:w="100" w:type="dxa"/>
+              <w:right w:w="100" w:type="dxa"/>
+            </w:tcMar>
+          </w:tcPr>
+          <w:p>
+            <w:pPr>
+              <w:widowControl w:val="0"/>
+              <w:pBdr>
+                <w:top w:val="nil"/>
+                <w:left w:val="nil"/>
+                <w:bottom w:val="nil"/>
+                <w:right w:val="nil"/>
+                <w:between w:val="nil"/>
+              </w:pBdr>
+              <w:spacing w:line="240" w:lineRule="auto"/>
+            </w:pPr>
+            <w:r>
+              <w:t>30/12/18</w:t>
+            </w:r>
+          </w:p>
+        </w:tc>
+      </w:tr>
+      <w:tr>
+        <w:tc>
+          <w:tcPr>
+            <w:tcW w:w="2280" w:type="dxa"/>
+            <w:shd w:val="clear" w:color="auto" w:fill="auto"/>
+            <w:tcMar>
+              <w:top w:w="100" w:type="dxa"/>
+              <w:left w:w="100" w:type="dxa"/>
+              <w:bottom w:w="100" w:type="dxa"/>
+              <w:right w:w="100" w:type="dxa"/>
+            </w:tcMar>
+          </w:tcPr>
+          <w:p>
+            <w:pPr>
+              <w:widowControl w:val="0"/>
+              <w:pBdr>
+                <w:top w:val="nil"/>
+                <w:left w:val="nil"/>
+                <w:bottom w:val="nil"/>
+                <w:right w:val="nil"/>
+                <w:between w:val="nil"/>
+              </w:pBdr>
+              <w:spacing w:line="240" w:lineRule="auto"/>
+            </w:pPr>
+            <w:r>
+              <w:t>everyone</w:t>
+            </w:r>
+          </w:p>
+        </w:tc>
+        <w:tc>
+          <w:tcPr>
+            <w:tcW w:w="2279" w:type="dxa"/>
+            <w:shd w:val="clear" w:color="auto" w:fill="auto"/>
+            <w:tcMar>
+              <w:top w:w="100" w:type="dxa"/>
+              <w:left w:w="100" w:type="dxa"/>
+              <w:bottom w:w="100" w:type="dxa"/>
+              <w:right w:w="100" w:type="dxa"/>
+            </w:tcMar>
+          </w:tcPr>
+          <w:p>
+            <w:pPr>
+              <w:widowControl w:val="0"/>
+              <w:pBdr>
+                <w:top w:val="nil"/>
+                <w:left w:val="nil"/>
+                <w:bottom w:val="nil"/>
+                <w:right w:val="nil"/>
+                <w:between w:val="nil"/>
+              </w:pBdr>
+              <w:spacing w:line="240" w:lineRule="auto"/>
+            </w:pPr>
+            <w:r>
+              <w:t>SQL saving</w:t>
+            </w:r>
+          </w:p>
+        </w:tc>
+        <w:tc>
+          <w:tcPr>
+            <w:tcW w:w="3525" w:type="dxa"/>
+            <w:shd w:val="clear" w:color="auto" w:fill="auto"/>
+            <w:tcMar>
+              <w:top w:w="100" w:type="dxa"/>
+              <w:left w:w="100" w:type="dxa"/>
+              <w:bottom w:w="100" w:type="dxa"/>
+              <w:right w:w="100" w:type="dxa"/>
+            </w:tcMar>
+          </w:tcPr>
+          <w:p>
+            <w:pPr>
+              <w:widowControl w:val="0"/>
+              <w:pBdr>
+                <w:top w:val="nil"/>
+                <w:left w:val="nil"/>
+                <w:bottom w:val="nil"/>
+                <w:right w:val="nil"/>
+                <w:between w:val="nil"/>
+              </w:pBdr>
+              <w:spacing w:line="240" w:lineRule="auto"/>
+            </w:pPr>
+            <w:r>
+              <w:t>Get the program to save new rows into the SQL file</w:t>
+            </w:r>
+          </w:p>
+        </w:tc>
+        <w:tc>
+          <w:tcPr>
+            <w:tcW w:w="945" w:type="dxa"/>
+            <w:shd w:val="clear" w:color="auto" w:fill="auto"/>
+            <w:tcMar>
+              <w:top w:w="100" w:type="dxa"/>
+              <w:left w:w="100" w:type="dxa"/>
+              <w:bottom w:w="100" w:type="dxa"/>
+              <w:right w:w="100" w:type="dxa"/>
+            </w:tcMar>
+          </w:tcPr>
+          <w:p>
+            <w:pPr>
+              <w:widowControl w:val="0"/>
+              <w:pBdr>
+                <w:top w:val="nil"/>
+                <w:left w:val="nil"/>
+                <w:bottom w:val="nil"/>
+                <w:right w:val="nil"/>
+                <w:between w:val="nil"/>
+              </w:pBdr>
+              <w:spacing w:line="240" w:lineRule="auto"/>
+            </w:pPr>
+            <w:r>
+              <w:t>3/1/19</w:t>
+            </w:r>
+          </w:p>
+        </w:tc>
+      </w:tr>
+      <w:tr>
+        <w:tc>
+          <w:tcPr>
+            <w:tcW w:w="2280" w:type="dxa"/>
+            <w:shd w:val="clear" w:color="auto" w:fill="auto"/>
+            <w:tcMar>
+              <w:top w:w="100" w:type="dxa"/>
+              <w:left w:w="100" w:type="dxa"/>
+              <w:bottom w:w="100" w:type="dxa"/>
+              <w:right w:w="100" w:type="dxa"/>
+            </w:tcMar>
+          </w:tcPr>
+          <w:p>
+            <w:pPr>
+              <w:widowControl w:val="0"/>
+              <w:pBdr>
+                <w:top w:val="nil"/>
+                <w:left w:val="nil"/>
+                <w:bottom w:val="nil"/>
+                <w:right w:val="nil"/>
+                <w:between w:val="nil"/>
+              </w:pBdr>
+              <w:spacing w:line="240" w:lineRule="auto"/>
+            </w:pPr>
+          </w:p>
+        </w:tc>
+        <w:tc>
+          <w:tcPr>
+            <w:tcW w:w="2279" w:type="dxa"/>
+            <w:shd w:val="clear" w:color="auto" w:fill="auto"/>
+            <w:tcMar>
+              <w:top w:w="100" w:type="dxa"/>
+              <w:left w:w="100" w:type="dxa"/>
+              <w:bottom w:w="100" w:type="dxa"/>
+              <w:right w:w="100" w:type="dxa"/>
+            </w:tcMar>
+          </w:tcPr>
+          <w:p>
+            <w:pPr>
+              <w:widowControl w:val="0"/>
+              <w:pBdr>
+                <w:top w:val="nil"/>
+                <w:left w:val="nil"/>
+                <w:bottom w:val="nil"/>
+                <w:right w:val="nil"/>
+                <w:between w:val="nil"/>
+              </w:pBdr>
+              <w:spacing w:line="240" w:lineRule="auto"/>
+            </w:pPr>
+          </w:p>
+        </w:tc>
+        <w:tc>
+          <w:tcPr>
+            <w:tcW w:w="3525" w:type="dxa"/>
+            <w:shd w:val="clear" w:color="auto" w:fill="auto"/>
+            <w:tcMar>
+              <w:top w:w="100" w:type="dxa"/>
+              <w:left w:w="100" w:type="dxa"/>
+              <w:bottom w:w="100" w:type="dxa"/>
+              <w:right w:w="100" w:type="dxa"/>
+            </w:tcMar>
+          </w:tcPr>
+          <w:p>
+            <w:pPr>
+              <w:widowControl w:val="0"/>
+              <w:pBdr>
+                <w:top w:val="nil"/>
+                <w:left w:val="nil"/>
+                <w:bottom w:val="nil"/>
+                <w:right w:val="nil"/>
+                <w:between w:val="nil"/>
+              </w:pBdr>
+              <w:spacing w:line="240" w:lineRule="auto"/>
+            </w:pPr>
+          </w:p>
+        </w:tc>
+        <w:tc>
+          <w:tcPr>
+            <w:tcW w:w="945" w:type="dxa"/>
+            <w:shd w:val="clear" w:color="auto" w:fill="auto"/>
+            <w:tcMar>
+              <w:top w:w="100" w:type="dxa"/>
+              <w:left w:w="100" w:type="dxa"/>
+              <w:bottom w:w="100" w:type="dxa"/>
+              <w:right w:w="100" w:type="dxa"/>
+            </w:tcMar>
+          </w:tcPr>
+          <w:p>
+            <w:pPr>
+              <w:widowControl w:val="0"/>
+              <w:pBdr>
+                <w:top w:val="nil"/>
+                <w:left w:val="nil"/>
+                <w:bottom w:val="nil"/>
+                <w:right w:val="nil"/>
+                <w:between w:val="nil"/>
+              </w:pBdr>
+              <w:spacing w:line="240" w:lineRule="auto"/>
+            </w:pPr>
+          </w:p>
+        </w:tc>
+      </w:tr>
+    </w:tbl>
     <w:p/>
     <w:sectPr>
       <w:pgSz w:w="11909" w:h="16834"/>
@@ -992,7 +1105,7 @@
         <w:rFonts w:ascii="Arial" w:eastAsia="Arial" w:hAnsi="Arial" w:cs="Arial"/>
         <w:sz w:val="22"/>
         <w:szCs w:val="22"/>
-        <w:lang w:eastAsia="en-GB" w:bidi="ar-SA"/>
+        <w:lang w:val="en-GB" w:eastAsia="en-GB" w:bidi="ar-SA"/>
       </w:rPr>
     </w:rPrDefault>
     <w:pPrDefault>

</xml_diff>

<commit_message>
Created test plan example
</commit_message>
<xml_diff>
--- a/Files/Dispinary backlog.docx
+++ b/Files/Dispinary backlog.docx
@@ -1,11 +1,16 @@
 
 <file path=word/document.xml><?xml version="1.0" encoding="utf-8"?>
-<w:document xmlns:wpc="http://schemas.microsoft.com/office/word/2010/wordprocessingCanvas" xmlns:cx="http://schemas.microsoft.com/office/drawing/2014/chartex" xmlns:cx1="http://schemas.microsoft.com/office/drawing/2015/9/8/chartex" xmlns:cx2="http://schemas.microsoft.com/office/drawing/2015/10/21/chartex" xmlns:cx3="http://schemas.microsoft.com/office/drawing/2016/5/9/chartex" xmlns:cx4="http://schemas.microsoft.com/office/drawing/2016/5/10/chartex" xmlns:cx5="http://schemas.microsoft.com/office/drawing/2016/5/11/chartex" xmlns:cx6="http://schemas.microsoft.com/office/drawing/2016/5/12/chartex" xmlns:cx7="http://schemas.microsoft.com/office/drawing/2016/5/13/chartex" xmlns:cx8="http://schemas.microsoft.com/office/drawing/2016/5/14/chartex" xmlns:mc="http://schemas.openxmlformats.org/markup-compatibility/2006" xmlns:aink="http://schemas.microsoft.com/office/drawing/2016/ink" xmlns:am3d="http://schemas.microsoft.com/office/drawing/2017/model3d" xmlns:o="urn:schemas-microsoft-com:office:office" xmlns:r="http://schemas.openxmlformats.org/officeDocument/2006/relationships" xmlns:m="http://schemas.openxmlformats.org/officeDocument/2006/math" xmlns:v="urn:schemas-microsoft-com:vml" xmlns:wp14="http://schemas.microsoft.com/office/word/2010/wordprocessingDrawing" xmlns:wp="http://schemas.openxmlformats.org/drawingml/2006/wordprocessingDrawing" xmlns:w10="urn:schemas-microsoft-com:office:word" xmlns:w="http://schemas.openxmlformats.org/wordprocessingml/2006/main" xmlns:w14="http://schemas.microsoft.com/office/word/2010/wordml" xmlns:w15="http://schemas.microsoft.com/office/word/2012/wordml" xmlns:w16cid="http://schemas.microsoft.com/office/word/2016/wordml/cid" xmlns:w16se="http://schemas.microsoft.com/office/word/2015/wordml/symex" xmlns:wpg="http://schemas.microsoft.com/office/word/2010/wordprocessingGroup" xmlns:wpi="http://schemas.microsoft.com/office/word/2010/wordprocessingInk" xmlns:wne="http://schemas.microsoft.com/office/word/2006/wordml" xmlns:wps="http://schemas.microsoft.com/office/word/2010/wordprocessingShape" mc:Ignorable="w14 w15 w16se w16cid wp14">
+<w:document xmlns:wpc="http://schemas.microsoft.com/office/word/2010/wordprocessingCanvas" xmlns:cx="http://schemas.microsoft.com/office/drawing/2014/chartex" xmlns:cx1="http://schemas.microsoft.com/office/drawing/2015/9/8/chartex" xmlns:mc="http://schemas.openxmlformats.org/markup-compatibility/2006" xmlns:o="urn:schemas-microsoft-com:office:office" xmlns:r="http://schemas.openxmlformats.org/officeDocument/2006/relationships" xmlns:m="http://schemas.openxmlformats.org/officeDocument/2006/math" xmlns:v="urn:schemas-microsoft-com:vml" xmlns:wp14="http://schemas.microsoft.com/office/word/2010/wordprocessingDrawing" xmlns:wp="http://schemas.openxmlformats.org/drawingml/2006/wordprocessingDrawing" xmlns:w10="urn:schemas-microsoft-com:office:word" xmlns:w="http://schemas.openxmlformats.org/wordprocessingml/2006/main" xmlns:w14="http://schemas.microsoft.com/office/word/2010/wordml" xmlns:w15="http://schemas.microsoft.com/office/word/2012/wordml" xmlns:w16se="http://schemas.microsoft.com/office/word/2015/wordml/symex" xmlns:wpg="http://schemas.microsoft.com/office/word/2010/wordprocessingGroup" xmlns:wpi="http://schemas.microsoft.com/office/word/2010/wordprocessingInk" xmlns:wne="http://schemas.microsoft.com/office/word/2006/wordml" xmlns:wps="http://schemas.microsoft.com/office/word/2010/wordprocessingShape" mc:Ignorable="w14 w15 w16se wp14">
   <w:body>
     <w:p>
       <w:r>
-        <w:t>Product backlog</w:t>
+        <w:t xml:space="preserve">Scrum </w:t>
       </w:r>
+      <w:r>
+        <w:t>backlog</w:t>
+      </w:r>
+      <w:bookmarkStart w:id="0" w:name="_GoBack"/>
+      <w:bookmarkEnd w:id="0"/>
     </w:p>
     <w:p>
       <w:r>
@@ -183,7 +188,7 @@
               <w:spacing w:line="240" w:lineRule="auto"/>
             </w:pPr>
             <w:r>
-              <w:t>everyone</w:t>
+              <w:t>Everyone</w:t>
             </w:r>
           </w:p>
         </w:tc>
@@ -211,7 +216,7 @@
               <w:spacing w:line="240" w:lineRule="auto"/>
             </w:pPr>
             <w:r>
-              <w:t>SQL integration</w:t>
+              <w:t>Create test plan</w:t>
             </w:r>
           </w:p>
         </w:tc>
@@ -239,7 +244,7 @@
               <w:spacing w:line="240" w:lineRule="auto"/>
             </w:pPr>
             <w:r>
-              <w:t>Get data from the SQL file showing in the GUI</w:t>
+              <w:t>Create and start using a test plan</w:t>
             </w:r>
           </w:p>
         </w:tc>
@@ -294,7 +299,7 @@
               <w:spacing w:line="240" w:lineRule="auto"/>
             </w:pPr>
             <w:r>
-              <w:t>everyone</w:t>
+              <w:t>Everyone</w:t>
             </w:r>
           </w:p>
         </w:tc>
@@ -405,7 +410,7 @@
               <w:spacing w:line="240" w:lineRule="auto"/>
             </w:pPr>
             <w:r>
-              <w:t>everyone</w:t>
+              <w:t>coder</w:t>
             </w:r>
           </w:p>
         </w:tc>
@@ -433,7 +438,13 @@
               <w:spacing w:line="240" w:lineRule="auto"/>
             </w:pPr>
             <w:r>
-              <w:t>SQL GUI</w:t>
+              <w:t xml:space="preserve">Check </w:t>
+            </w:r>
+            <w:r>
+              <w:t>entered</w:t>
+            </w:r>
+            <w:r>
+              <w:t xml:space="preserve"> data</w:t>
             </w:r>
           </w:p>
         </w:tc>
@@ -461,7 +472,7 @@
               <w:spacing w:line="240" w:lineRule="auto"/>
             </w:pPr>
             <w:r>
-              <w:t>Get the program to load in and display the SQL information</w:t>
+              <w:t>Add checks for all added data</w:t>
             </w:r>
           </w:p>
         </w:tc>
@@ -508,8 +519,13 @@
               <w:widowControl w:val="0"/>
               <w:spacing w:line="240" w:lineRule="auto"/>
             </w:pPr>
-            <w:r>
-              <w:t>everyone</w:t>
+            <w:proofErr w:type="spellStart"/>
+            <w:r>
+              <w:t>Gui</w:t>
+            </w:r>
+            <w:proofErr w:type="spellEnd"/>
+            <w:r>
+              <w:t xml:space="preserve"> team</w:t>
             </w:r>
           </w:p>
         </w:tc>
@@ -755,8 +771,6 @@
               </w:pBdr>
               <w:spacing w:line="240" w:lineRule="auto"/>
             </w:pPr>
-            <w:bookmarkStart w:id="0" w:name="_GoBack"/>
-            <w:bookmarkEnd w:id="0"/>
             <w:r>
               <w:t>Coders</w:t>
             </w:r>
@@ -1007,6 +1021,9 @@
               </w:pBdr>
               <w:spacing w:line="240" w:lineRule="auto"/>
             </w:pPr>
+            <w:r>
+              <w:t>everyone</w:t>
+            </w:r>
           </w:p>
         </w:tc>
         <w:tc>
@@ -1032,6 +1049,9 @@
               </w:pBdr>
               <w:spacing w:line="240" w:lineRule="auto"/>
             </w:pPr>
+            <w:r>
+              <w:t>SQL integration</w:t>
+            </w:r>
           </w:p>
         </w:tc>
         <w:tc>
@@ -1057,6 +1077,9 @@
               </w:pBdr>
               <w:spacing w:line="240" w:lineRule="auto"/>
             </w:pPr>
+            <w:r>
+              <w:t>Get data from the SQL file showing in the GUI</w:t>
+            </w:r>
           </w:p>
         </w:tc>
         <w:tc>
@@ -1082,6 +1105,123 @@
               </w:pBdr>
               <w:spacing w:line="240" w:lineRule="auto"/>
             </w:pPr>
+            <w:r>
+              <w:t>11/1/19</w:t>
+            </w:r>
+          </w:p>
+        </w:tc>
+      </w:tr>
+      <w:tr>
+        <w:tc>
+          <w:tcPr>
+            <w:tcW w:w="2280" w:type="dxa"/>
+            <w:shd w:val="clear" w:color="auto" w:fill="auto"/>
+            <w:tcMar>
+              <w:top w:w="100" w:type="dxa"/>
+              <w:left w:w="100" w:type="dxa"/>
+              <w:bottom w:w="100" w:type="dxa"/>
+              <w:right w:w="100" w:type="dxa"/>
+            </w:tcMar>
+          </w:tcPr>
+          <w:p>
+            <w:pPr>
+              <w:widowControl w:val="0"/>
+              <w:pBdr>
+                <w:top w:val="nil"/>
+                <w:left w:val="nil"/>
+                <w:bottom w:val="nil"/>
+                <w:right w:val="nil"/>
+                <w:between w:val="nil"/>
+              </w:pBdr>
+              <w:spacing w:line="240" w:lineRule="auto"/>
+            </w:pPr>
+            <w:r>
+              <w:t>everyone</w:t>
+            </w:r>
+          </w:p>
+        </w:tc>
+        <w:tc>
+          <w:tcPr>
+            <w:tcW w:w="2279" w:type="dxa"/>
+            <w:shd w:val="clear" w:color="auto" w:fill="auto"/>
+            <w:tcMar>
+              <w:top w:w="100" w:type="dxa"/>
+              <w:left w:w="100" w:type="dxa"/>
+              <w:bottom w:w="100" w:type="dxa"/>
+              <w:right w:w="100" w:type="dxa"/>
+            </w:tcMar>
+          </w:tcPr>
+          <w:p>
+            <w:pPr>
+              <w:widowControl w:val="0"/>
+              <w:pBdr>
+                <w:top w:val="nil"/>
+                <w:left w:val="nil"/>
+                <w:bottom w:val="nil"/>
+                <w:right w:val="nil"/>
+                <w:between w:val="nil"/>
+              </w:pBdr>
+              <w:spacing w:line="240" w:lineRule="auto"/>
+            </w:pPr>
+            <w:r>
+              <w:t>SQL GUI</w:t>
+            </w:r>
+          </w:p>
+        </w:tc>
+        <w:tc>
+          <w:tcPr>
+            <w:tcW w:w="3525" w:type="dxa"/>
+            <w:shd w:val="clear" w:color="auto" w:fill="auto"/>
+            <w:tcMar>
+              <w:top w:w="100" w:type="dxa"/>
+              <w:left w:w="100" w:type="dxa"/>
+              <w:bottom w:w="100" w:type="dxa"/>
+              <w:right w:w="100" w:type="dxa"/>
+            </w:tcMar>
+          </w:tcPr>
+          <w:p>
+            <w:pPr>
+              <w:widowControl w:val="0"/>
+              <w:pBdr>
+                <w:top w:val="nil"/>
+                <w:left w:val="nil"/>
+                <w:bottom w:val="nil"/>
+                <w:right w:val="nil"/>
+                <w:between w:val="nil"/>
+              </w:pBdr>
+              <w:spacing w:line="240" w:lineRule="auto"/>
+            </w:pPr>
+            <w:r>
+              <w:t>Get the program to load in and display the SQL information</w:t>
+            </w:r>
+          </w:p>
+        </w:tc>
+        <w:tc>
+          <w:tcPr>
+            <w:tcW w:w="945" w:type="dxa"/>
+            <w:shd w:val="clear" w:color="auto" w:fill="auto"/>
+            <w:tcMar>
+              <w:top w:w="100" w:type="dxa"/>
+              <w:left w:w="100" w:type="dxa"/>
+              <w:bottom w:w="100" w:type="dxa"/>
+              <w:right w:w="100" w:type="dxa"/>
+            </w:tcMar>
+          </w:tcPr>
+          <w:p>
+            <w:pPr>
+              <w:widowControl w:val="0"/>
+              <w:pBdr>
+                <w:top w:val="nil"/>
+                <w:left w:val="nil"/>
+                <w:bottom w:val="nil"/>
+                <w:right w:val="nil"/>
+                <w:between w:val="nil"/>
+              </w:pBdr>
+              <w:spacing w:line="240" w:lineRule="auto"/>
+            </w:pPr>
+            <w:r>
+              <w:t>11/1/19</w:t>
+            </w:r>
           </w:p>
         </w:tc>
       </w:tr>
@@ -1098,7 +1238,7 @@
 </file>
 
 <file path=word/styles.xml><?xml version="1.0" encoding="utf-8"?>
-<w:styles xmlns:mc="http://schemas.openxmlformats.org/markup-compatibility/2006" xmlns:r="http://schemas.openxmlformats.org/officeDocument/2006/relationships" xmlns:w="http://schemas.openxmlformats.org/wordprocessingml/2006/main" xmlns:w14="http://schemas.microsoft.com/office/word/2010/wordml" xmlns:w15="http://schemas.microsoft.com/office/word/2012/wordml" xmlns:w16cid="http://schemas.microsoft.com/office/word/2016/wordml/cid" xmlns:w16se="http://schemas.microsoft.com/office/word/2015/wordml/symex" mc:Ignorable="w14 w15 w16se w16cid">
+<w:styles xmlns:mc="http://schemas.openxmlformats.org/markup-compatibility/2006" xmlns:r="http://schemas.openxmlformats.org/officeDocument/2006/relationships" xmlns:w="http://schemas.openxmlformats.org/wordprocessingml/2006/main" xmlns:w14="http://schemas.microsoft.com/office/word/2010/wordml" xmlns:w15="http://schemas.microsoft.com/office/word/2012/wordml" xmlns:w16se="http://schemas.microsoft.com/office/word/2015/wordml/symex" mc:Ignorable="w14 w15 w16se">
   <w:docDefaults>
     <w:rPrDefault>
       <w:rPr>
@@ -1114,7 +1254,7 @@
       </w:pPr>
     </w:pPrDefault>
   </w:docDefaults>
-  <w:latentStyles w:defLockedState="0" w:defUIPriority="99" w:defSemiHidden="0" w:defUnhideWhenUsed="0" w:defQFormat="0" w:count="375">
+  <w:latentStyles w:defLockedState="0" w:defUIPriority="99" w:defSemiHidden="0" w:defUnhideWhenUsed="0" w:defQFormat="0" w:count="371">
     <w:lsdException w:name="Normal" w:uiPriority="0" w:qFormat="1"/>
     <w:lsdException w:name="heading 1" w:uiPriority="9" w:qFormat="1"/>
     <w:lsdException w:name="heading 2" w:semiHidden="1" w:uiPriority="9" w:unhideWhenUsed="1" w:qFormat="1"/>
@@ -1486,10 +1626,6 @@
     <w:lsdException w:name="List Table 5 Dark Accent 6" w:uiPriority="50"/>
     <w:lsdException w:name="List Table 6 Colorful Accent 6" w:uiPriority="51"/>
     <w:lsdException w:name="List Table 7 Colorful Accent 6" w:uiPriority="52"/>
-    <w:lsdException w:name="Mention" w:semiHidden="1" w:unhideWhenUsed="1"/>
-    <w:lsdException w:name="Smart Hyperlink" w:semiHidden="1" w:unhideWhenUsed="1"/>
-    <w:lsdException w:name="Hashtag" w:semiHidden="1" w:unhideWhenUsed="1"/>
-    <w:lsdException w:name="Unresolved Mention" w:semiHidden="1" w:unhideWhenUsed="1"/>
   </w:latentStyles>
   <w:style w:type="paragraph" w:default="1" w:styleId="Normal">
     <w:name w:val="Normal"/>

</xml_diff>